<commit_message>
ejercicios de java resuaeltos
</commit_message>
<xml_diff>
--- a/java preguntas.docx
+++ b/java preguntas.docx
@@ -12,7 +12,7 @@
         <w:rPr>
           <w:rFonts w:ascii="Calibri" w:hAnsi="Calibri" w:cs="Calibri" w:eastAsia="Calibri"/>
           <w:b/>
-          <w:color w:val="365F91"/>
+          <w:color w:val="auto"/>
           <w:spacing w:val="0"/>
           <w:position w:val="0"/>
           <w:sz w:val="28"/>
@@ -42,7 +42,7 @@
         <w:rPr>
           <w:rFonts w:ascii="Calibri" w:hAnsi="Calibri" w:cs="Calibri" w:eastAsia="Calibri"/>
           <w:b/>
-          <w:color w:val="4F81BD"/>
+          <w:color w:val="auto"/>
           <w:spacing w:val="0"/>
           <w:position w:val="0"/>
           <w:sz w:val="26"/>
@@ -154,7 +154,7 @@
         <w:rPr>
           <w:rFonts w:ascii="Calibri" w:hAnsi="Calibri" w:cs="Calibri" w:eastAsia="Calibri"/>
           <w:b/>
-          <w:color w:val="4F81BD"/>
+          <w:color w:val="auto"/>
           <w:spacing w:val="0"/>
           <w:position w:val="0"/>
           <w:sz w:val="26"/>
@@ -210,7 +210,7 @@
         <w:rPr>
           <w:rFonts w:ascii="Calibri" w:hAnsi="Calibri" w:cs="Calibri" w:eastAsia="Calibri"/>
           <w:b/>
-          <w:color w:val="4F81BD"/>
+          <w:color w:val="auto"/>
           <w:spacing w:val="0"/>
           <w:position w:val="0"/>
           <w:sz w:val="26"/>
@@ -322,7 +322,7 @@
         <w:rPr>
           <w:rFonts w:ascii="Calibri" w:hAnsi="Calibri" w:cs="Calibri" w:eastAsia="Calibri"/>
           <w:b/>
-          <w:color w:val="4F81BD"/>
+          <w:color w:val="auto"/>
           <w:spacing w:val="0"/>
           <w:position w:val="0"/>
           <w:sz w:val="26"/>
@@ -378,7 +378,7 @@
         <w:rPr>
           <w:rFonts w:ascii="Calibri" w:hAnsi="Calibri" w:cs="Calibri" w:eastAsia="Calibri"/>
           <w:b/>
-          <w:color w:val="4F81BD"/>
+          <w:color w:val="auto"/>
           <w:spacing w:val="0"/>
           <w:position w:val="0"/>
           <w:sz w:val="26"/>
@@ -490,7 +490,7 @@
         <w:rPr>
           <w:rFonts w:ascii="Calibri" w:hAnsi="Calibri" w:cs="Calibri" w:eastAsia="Calibri"/>
           <w:b/>
-          <w:color w:val="4F81BD"/>
+          <w:color w:val="auto"/>
           <w:spacing w:val="0"/>
           <w:position w:val="0"/>
           <w:sz w:val="26"/>
@@ -546,7 +546,7 @@
         <w:rPr>
           <w:rFonts w:ascii="Calibri" w:hAnsi="Calibri" w:cs="Calibri" w:eastAsia="Calibri"/>
           <w:b/>
-          <w:color w:val="4F81BD"/>
+          <w:color w:val="auto"/>
           <w:spacing w:val="0"/>
           <w:position w:val="0"/>
           <w:sz w:val="26"/>
@@ -602,7 +602,7 @@
         <w:rPr>
           <w:rFonts w:ascii="Calibri" w:hAnsi="Calibri" w:cs="Calibri" w:eastAsia="Calibri"/>
           <w:b/>
-          <w:color w:val="4F81BD"/>
+          <w:color w:val="auto"/>
           <w:spacing w:val="0"/>
           <w:position w:val="0"/>
           <w:sz w:val="26"/>
@@ -818,7 +818,7 @@
         <w:rPr>
           <w:rFonts w:ascii="Calibri" w:hAnsi="Calibri" w:cs="Calibri" w:eastAsia="Calibri"/>
           <w:b/>
-          <w:color w:val="4F81BD"/>
+          <w:color w:val="auto"/>
           <w:spacing w:val="0"/>
           <w:position w:val="0"/>
           <w:sz w:val="26"/>
@@ -874,7 +874,7 @@
         <w:rPr>
           <w:rFonts w:ascii="Calibri" w:hAnsi="Calibri" w:cs="Calibri" w:eastAsia="Calibri"/>
           <w:b/>
-          <w:color w:val="4F81BD"/>
+          <w:color w:val="auto"/>
           <w:spacing w:val="0"/>
           <w:position w:val="0"/>
           <w:sz w:val="26"/>
@@ -930,7 +930,7 @@
         <w:rPr>
           <w:rFonts w:ascii="Calibri" w:hAnsi="Calibri" w:cs="Calibri" w:eastAsia="Calibri"/>
           <w:b/>
-          <w:color w:val="4F81BD"/>
+          <w:color w:val="auto"/>
           <w:spacing w:val="0"/>
           <w:position w:val="0"/>
           <w:sz w:val="26"/>
@@ -1079,7 +1079,7 @@
         <w:rPr>
           <w:rFonts w:ascii="Calibri" w:hAnsi="Calibri" w:cs="Calibri" w:eastAsia="Calibri"/>
           <w:b/>
-          <w:color w:val="FF0000"/>
+          <w:color w:val="auto"/>
           <w:spacing w:val="0"/>
           <w:position w:val="0"/>
           <w:sz w:val="26"/>
@@ -1135,7 +1135,7 @@
         <w:rPr>
           <w:rFonts w:ascii="Calibri" w:hAnsi="Calibri" w:cs="Calibri" w:eastAsia="Calibri"/>
           <w:b/>
-          <w:color w:val="FF0000"/>
+          <w:color w:val="auto"/>
           <w:spacing w:val="0"/>
           <w:position w:val="0"/>
           <w:sz w:val="26"/>
@@ -1572,7 +1572,7 @@
         <w:rPr>
           <w:rFonts w:ascii="Calibri" w:hAnsi="Calibri" w:cs="Calibri" w:eastAsia="Calibri"/>
           <w:b/>
-          <w:color w:val="4F81BD"/>
+          <w:color w:val="auto"/>
           <w:spacing w:val="0"/>
           <w:position w:val="0"/>
           <w:sz w:val="26"/>
@@ -1964,18 +1964,18 @@
         <w:rPr>
           <w:rFonts w:ascii="Calibri" w:hAnsi="Calibri" w:cs="Calibri" w:eastAsia="Calibri"/>
           <w:b/>
-          <w:color w:val="FF0000"/>
-          <w:spacing w:val="0"/>
-          <w:position w:val="0"/>
-          <w:sz w:val="26"/>
-          <w:shd w:fill="auto" w:val="clear"/>
-        </w:rPr>
-      </w:pPr>
-      <w:r>
-        <w:rPr>
-          <w:rFonts w:ascii="Calibri" w:hAnsi="Calibri" w:cs="Calibri" w:eastAsia="Calibri"/>
-          <w:b/>
-          <w:color w:val="FF0000"/>
+          <w:color w:val="auto"/>
+          <w:spacing w:val="0"/>
+          <w:position w:val="0"/>
+          <w:sz w:val="26"/>
+          <w:shd w:fill="auto" w:val="clear"/>
+        </w:rPr>
+      </w:pPr>
+      <w:r>
+        <w:rPr>
+          <w:rFonts w:ascii="Calibri" w:hAnsi="Calibri" w:cs="Calibri" w:eastAsia="Calibri"/>
+          <w:b/>
+          <w:color w:val="auto"/>
           <w:spacing w:val="0"/>
           <w:position w:val="0"/>
           <w:sz w:val="26"/>
@@ -1991,17 +1991,17 @@
         <w:jc w:val="left"/>
         <w:rPr>
           <w:rFonts w:ascii="Cambria" w:hAnsi="Cambria" w:cs="Cambria" w:eastAsia="Cambria"/>
-          <w:color w:val="FF0000"/>
-          <w:spacing w:val="0"/>
-          <w:position w:val="0"/>
-          <w:sz w:val="22"/>
-          <w:shd w:fill="auto" w:val="clear"/>
-        </w:rPr>
-      </w:pPr>
-      <w:r>
-        <w:rPr>
-          <w:rFonts w:ascii="Cambria" w:hAnsi="Cambria" w:cs="Cambria" w:eastAsia="Cambria"/>
-          <w:color w:val="FF0000"/>
+          <w:color w:val="auto"/>
+          <w:spacing w:val="0"/>
+          <w:position w:val="0"/>
+          <w:sz w:val="22"/>
+          <w:shd w:fill="auto" w:val="clear"/>
+        </w:rPr>
+      </w:pPr>
+      <w:r>
+        <w:rPr>
+          <w:rFonts w:ascii="Cambria" w:hAnsi="Cambria" w:cs="Cambria" w:eastAsia="Cambria"/>
+          <w:color w:val="auto"/>
           <w:spacing w:val="0"/>
           <w:position w:val="0"/>
           <w:sz w:val="22"/>
@@ -2020,7 +2020,7 @@
         <w:rPr>
           <w:rFonts w:ascii="Calibri" w:hAnsi="Calibri" w:cs="Calibri" w:eastAsia="Calibri"/>
           <w:b/>
-          <w:color w:val="4F81BD"/>
+          <w:color w:val="auto"/>
           <w:spacing w:val="0"/>
           <w:position w:val="0"/>
           <w:sz w:val="26"/>
@@ -2076,7 +2076,7 @@
         <w:rPr>
           <w:rFonts w:ascii="Calibri" w:hAnsi="Calibri" w:cs="Calibri" w:eastAsia="Calibri"/>
           <w:b/>
-          <w:color w:val="4F81BD"/>
+          <w:color w:val="auto"/>
           <w:spacing w:val="0"/>
           <w:position w:val="0"/>
           <w:sz w:val="26"/>
@@ -2132,7 +2132,7 @@
         <w:rPr>
           <w:rFonts w:ascii="Calibri" w:hAnsi="Calibri" w:cs="Calibri" w:eastAsia="Calibri"/>
           <w:b/>
-          <w:color w:val="4F81BD"/>
+          <w:color w:val="auto"/>
           <w:spacing w:val="0"/>
           <w:position w:val="0"/>
           <w:sz w:val="26"/>

</xml_diff>